<commit_message>
clase en vivo de apis
</commit_message>
<xml_diff>
--- a/Udemy/The complete Javascript course.docx
+++ b/Udemy/The complete Javascript course.docx
@@ -10,42 +10,12 @@
           <w:lang w:val="es-ES"/>
         </w:rPr>
       </w:pPr>
-      <w:proofErr w:type="spellStart"/>
-      <w:r>
-        <w:rPr>
-          <w:lang w:val="es-ES"/>
-        </w:rPr>
-        <w:t>The</w:t>
-      </w:r>
-      <w:proofErr w:type="spellEnd"/>
-      <w:r>
-        <w:rPr>
-          <w:lang w:val="es-ES"/>
-        </w:rPr>
-        <w:t xml:space="preserve"> complete </w:t>
-      </w:r>
-      <w:proofErr w:type="spellStart"/>
-      <w:r>
-        <w:rPr>
-          <w:lang w:val="es-ES"/>
-        </w:rPr>
-        <w:t>Javascript</w:t>
-      </w:r>
-      <w:proofErr w:type="spellEnd"/>
-      <w:r>
-        <w:rPr>
-          <w:lang w:val="es-ES"/>
-        </w:rPr>
-        <w:t xml:space="preserve"> </w:t>
-      </w:r>
-      <w:proofErr w:type="spellStart"/>
-      <w:r>
-        <w:rPr>
-          <w:lang w:val="es-ES"/>
-        </w:rPr>
-        <w:t>course</w:t>
-      </w:r>
-      <w:proofErr w:type="spellEnd"/>
+      <w:r>
+        <w:rPr>
+          <w:lang w:val="es-ES"/>
+        </w:rPr>
+        <w:t>The complete Javascript course</w:t>
+      </w:r>
     </w:p>
     <w:p>
       <w:pPr>
@@ -150,8 +120,193 @@
           <w:szCs w:val="24"/>
           <w:lang w:val="es-ES"/>
         </w:rPr>
-        <w:t xml:space="preserve"> es un fragmento de código más grande que se ejecuta y que no produce un valor por sí mismo. Es como la estructura del código, por ejemplo el if.</w:t>
-      </w:r>
+        <w:t xml:space="preserve"> es un fragmento de código más grande que se ejecuta y que no produce un valor por sí mismo. Es como la estructura del código, por </w:t>
+      </w:r>
+      <w:r>
+        <w:rPr>
+          <w:sz w:val="24"/>
+          <w:szCs w:val="24"/>
+          <w:lang w:val="es-ES"/>
+        </w:rPr>
+        <w:t>ejemplo,</w:t>
+      </w:r>
+      <w:r>
+        <w:rPr>
+          <w:sz w:val="24"/>
+          <w:szCs w:val="24"/>
+          <w:lang w:val="es-ES"/>
+        </w:rPr>
+        <w:t xml:space="preserve"> el if.</w:t>
+      </w:r>
+    </w:p>
+    <w:p>
+      <w:pPr>
+        <w:jc w:val="both"/>
+        <w:rPr>
+          <w:sz w:val="24"/>
+          <w:szCs w:val="24"/>
+          <w:lang w:val="es-ES"/>
+        </w:rPr>
+      </w:pPr>
+      <w:r>
+        <w:rPr>
+          <w:b/>
+          <w:bCs/>
+          <w:sz w:val="24"/>
+          <w:szCs w:val="24"/>
+          <w:u w:val="single"/>
+          <w:lang w:val="es-ES"/>
+        </w:rPr>
+        <w:t>Fundamentos parte 2:</w:t>
+      </w:r>
+    </w:p>
+    <w:p>
+      <w:pPr>
+        <w:jc w:val="both"/>
+        <w:rPr>
+          <w:sz w:val="24"/>
+          <w:szCs w:val="24"/>
+          <w:lang w:val="es-ES"/>
+        </w:rPr>
+      </w:pPr>
+      <w:r>
+        <w:rPr>
+          <w:b/>
+          <w:bCs/>
+          <w:sz w:val="24"/>
+          <w:szCs w:val="24"/>
+          <w:lang w:val="es-ES"/>
+        </w:rPr>
+        <w:t>M</w:t>
+      </w:r>
+      <w:r>
+        <w:rPr>
+          <w:b/>
+          <w:bCs/>
+          <w:sz w:val="24"/>
+          <w:szCs w:val="24"/>
+          <w:lang w:val="es-ES"/>
+        </w:rPr>
+        <w:t>odo estricto</w:t>
+      </w:r>
+      <w:r>
+        <w:rPr>
+          <w:b/>
+          <w:bCs/>
+          <w:sz w:val="24"/>
+          <w:szCs w:val="24"/>
+          <w:lang w:val="es-ES"/>
+        </w:rPr>
+        <w:t>:</w:t>
+      </w:r>
+      <w:r>
+        <w:rPr>
+          <w:sz w:val="24"/>
+          <w:szCs w:val="24"/>
+          <w:lang w:val="es-ES"/>
+        </w:rPr>
+        <w:t xml:space="preserve"> es un modo especial que podemos activar en JS, el cual nos facilita escribir código seguro.</w:t>
+      </w:r>
+    </w:p>
+    <w:p>
+      <w:pPr>
+        <w:jc w:val="both"/>
+        <w:rPr>
+          <w:sz w:val="24"/>
+          <w:szCs w:val="24"/>
+          <w:lang w:val="es-ES"/>
+        </w:rPr>
+      </w:pPr>
+      <w:r>
+        <w:rPr>
+          <w:sz w:val="24"/>
+          <w:szCs w:val="24"/>
+          <w:lang w:val="es-ES"/>
+        </w:rPr>
+        <w:t>Para activarlo debemos colocar el principio del archivo script.js el siguiente string: “use strict”</w:t>
+      </w:r>
+    </w:p>
+    <w:p>
+      <w:pPr>
+        <w:jc w:val="both"/>
+        <w:rPr>
+          <w:sz w:val="24"/>
+          <w:szCs w:val="24"/>
+          <w:lang w:val="es-ES"/>
+        </w:rPr>
+      </w:pPr>
+      <w:r>
+        <w:rPr>
+          <w:b/>
+          <w:bCs/>
+          <w:sz w:val="24"/>
+          <w:szCs w:val="24"/>
+          <w:lang w:val="es-ES"/>
+        </w:rPr>
+        <w:t>Functions:</w:t>
+      </w:r>
+      <w:r>
+        <w:rPr>
+          <w:sz w:val="24"/>
+          <w:szCs w:val="24"/>
+          <w:lang w:val="es-ES"/>
+        </w:rPr>
+        <w:t xml:space="preserve"> están las declaradas y las expresadas. Un parámetro es lo que ponemos como nombre en los paréntesis, un argumento es el valor que le damos a ese parámetro.</w:t>
+      </w:r>
+    </w:p>
+    <w:p>
+      <w:pPr>
+        <w:jc w:val="both"/>
+        <w:rPr>
+          <w:sz w:val="24"/>
+          <w:szCs w:val="24"/>
+          <w:lang w:val="es-ES"/>
+        </w:rPr>
+      </w:pPr>
+      <w:r>
+        <w:rPr>
+          <w:sz w:val="24"/>
+          <w:szCs w:val="24"/>
+          <w:lang w:val="es-ES"/>
+        </w:rPr>
+        <w:t>Las funciones declaradas son aquellas que declaramos con function nombre (){</w:t>
+      </w:r>
+      <w:r>
+        <w:rPr>
+          <w:sz w:val="24"/>
+          <w:szCs w:val="24"/>
+          <w:lang w:val="es-ES"/>
+        </w:rPr>
+        <w:t>}. A estas funciones las podemos llamar antes de ser declaradas.</w:t>
+      </w:r>
+    </w:p>
+    <w:p>
+      <w:pPr>
+        <w:jc w:val="both"/>
+        <w:rPr>
+          <w:sz w:val="24"/>
+          <w:szCs w:val="24"/>
+          <w:lang w:val="es-ES"/>
+        </w:rPr>
+      </w:pPr>
+      <w:r>
+        <w:rPr>
+          <w:sz w:val="24"/>
+          <w:szCs w:val="24"/>
+          <w:lang w:val="es-ES"/>
+        </w:rPr>
+        <w:t>En cambio, una función expresada la tenemos que guardar en una variable y va sin nombre la function.</w:t>
+      </w:r>
+    </w:p>
+    <w:p>
+      <w:pPr>
+        <w:jc w:val="both"/>
+        <w:rPr>
+          <w:sz w:val="24"/>
+          <w:szCs w:val="24"/>
+          <w:lang w:val="es-ES"/>
+        </w:rPr>
+      </w:pPr>
     </w:p>
     <w:p>
       <w:pPr>

</xml_diff>

<commit_message>
avanzando en el curso de JS
</commit_message>
<xml_diff>
--- a/Udemy/The complete Javascript course.docx
+++ b/Udemy/The complete Javascript course.docx
@@ -10,12 +10,42 @@
           <w:lang w:val="es-ES"/>
         </w:rPr>
       </w:pPr>
-      <w:r>
-        <w:rPr>
-          <w:lang w:val="es-ES"/>
-        </w:rPr>
-        <w:t>The complete Javascript course</w:t>
-      </w:r>
+      <w:proofErr w:type="spellStart"/>
+      <w:r>
+        <w:rPr>
+          <w:lang w:val="es-ES"/>
+        </w:rPr>
+        <w:t>The</w:t>
+      </w:r>
+      <w:proofErr w:type="spellEnd"/>
+      <w:r>
+        <w:rPr>
+          <w:lang w:val="es-ES"/>
+        </w:rPr>
+        <w:t xml:space="preserve"> complete </w:t>
+      </w:r>
+      <w:proofErr w:type="spellStart"/>
+      <w:r>
+        <w:rPr>
+          <w:lang w:val="es-ES"/>
+        </w:rPr>
+        <w:t>Javascript</w:t>
+      </w:r>
+      <w:proofErr w:type="spellEnd"/>
+      <w:r>
+        <w:rPr>
+          <w:lang w:val="es-ES"/>
+        </w:rPr>
+        <w:t xml:space="preserve"> </w:t>
+      </w:r>
+      <w:proofErr w:type="spellStart"/>
+      <w:r>
+        <w:rPr>
+          <w:lang w:val="es-ES"/>
+        </w:rPr>
+        <w:t>course</w:t>
+      </w:r>
+      <w:proofErr w:type="spellEnd"/>
     </w:p>
     <w:p>
       <w:pPr>
@@ -136,7 +166,25 @@
           <w:szCs w:val="24"/>
           <w:lang w:val="es-ES"/>
         </w:rPr>
-        <w:t xml:space="preserve"> el if.</w:t>
+        <w:t xml:space="preserve"> el </w:t>
+      </w:r>
+      <w:proofErr w:type="spellStart"/>
+      <w:r>
+        <w:rPr>
+          <w:sz w:val="24"/>
+          <w:szCs w:val="24"/>
+          <w:lang w:val="es-ES"/>
+        </w:rPr>
+        <w:t>if</w:t>
+      </w:r>
+      <w:proofErr w:type="spellEnd"/>
+      <w:r>
+        <w:rPr>
+          <w:sz w:val="24"/>
+          <w:szCs w:val="24"/>
+          <w:lang w:val="es-ES"/>
+        </w:rPr>
+        <w:t>.</w:t>
       </w:r>
     </w:p>
     <w:p>
@@ -223,7 +271,25 @@
           <w:szCs w:val="24"/>
           <w:lang w:val="es-ES"/>
         </w:rPr>
-        <w:t>Para activarlo debemos colocar el principio del archivo script.js el siguiente string: “use strict”</w:t>
+        <w:t xml:space="preserve">Para activarlo debemos colocar el principio del archivo script.js el siguiente string: “use </w:t>
+      </w:r>
+      <w:proofErr w:type="spellStart"/>
+      <w:r>
+        <w:rPr>
+          <w:sz w:val="24"/>
+          <w:szCs w:val="24"/>
+          <w:lang w:val="es-ES"/>
+        </w:rPr>
+        <w:t>strict</w:t>
+      </w:r>
+      <w:proofErr w:type="spellEnd"/>
+      <w:r>
+        <w:rPr>
+          <w:sz w:val="24"/>
+          <w:szCs w:val="24"/>
+          <w:lang w:val="es-ES"/>
+        </w:rPr>
+        <w:t>”</w:t>
       </w:r>
     </w:p>
     <w:p>
@@ -235,6 +301,7 @@
           <w:lang w:val="es-ES"/>
         </w:rPr>
       </w:pPr>
+      <w:proofErr w:type="spellStart"/>
       <w:r>
         <w:rPr>
           <w:b/>
@@ -243,7 +310,18 @@
           <w:szCs w:val="24"/>
           <w:lang w:val="es-ES"/>
         </w:rPr>
-        <w:t>Functions:</w:t>
+        <w:t>Functions</w:t>
+      </w:r>
+      <w:proofErr w:type="spellEnd"/>
+      <w:r>
+        <w:rPr>
+          <w:b/>
+          <w:bCs/>
+          <w:sz w:val="24"/>
+          <w:szCs w:val="24"/>
+          <w:lang w:val="es-ES"/>
+        </w:rPr>
+        <w:t>:</w:t>
       </w:r>
       <w:r>
         <w:rPr>
@@ -269,8 +347,36 @@
           <w:szCs w:val="24"/>
           <w:lang w:val="es-ES"/>
         </w:rPr>
-        <w:t>Las funciones declaradas son aquellas que declaramos con function nombre (){</w:t>
-      </w:r>
+        <w:t xml:space="preserve">Las funciones declaradas son aquellas que declaramos con </w:t>
+      </w:r>
+      <w:proofErr w:type="spellStart"/>
+      <w:r>
+        <w:rPr>
+          <w:sz w:val="24"/>
+          <w:szCs w:val="24"/>
+          <w:lang w:val="es-ES"/>
+        </w:rPr>
+        <w:t>function</w:t>
+      </w:r>
+      <w:proofErr w:type="spellEnd"/>
+      <w:r>
+        <w:rPr>
+          <w:sz w:val="24"/>
+          <w:szCs w:val="24"/>
+          <w:lang w:val="es-ES"/>
+        </w:rPr>
+        <w:t xml:space="preserve"> nombre </w:t>
+      </w:r>
+      <w:proofErr w:type="gramStart"/>
+      <w:r>
+        <w:rPr>
+          <w:sz w:val="24"/>
+          <w:szCs w:val="24"/>
+          <w:lang w:val="es-ES"/>
+        </w:rPr>
+        <w:t>(){</w:t>
+      </w:r>
+      <w:proofErr w:type="gramEnd"/>
       <w:r>
         <w:rPr>
           <w:sz w:val="24"/>
@@ -295,8 +401,864 @@
           <w:szCs w:val="24"/>
           <w:lang w:val="es-ES"/>
         </w:rPr>
-        <w:t>En cambio, una función expresada la tenemos que guardar en una variable y va sin nombre la function.</w:t>
-      </w:r>
+        <w:t xml:space="preserve">En cambio, una función expresada la tenemos que guardar en una variable y va sin nombre la </w:t>
+      </w:r>
+      <w:proofErr w:type="spellStart"/>
+      <w:r>
+        <w:rPr>
+          <w:sz w:val="24"/>
+          <w:szCs w:val="24"/>
+          <w:lang w:val="es-ES"/>
+        </w:rPr>
+        <w:t>function</w:t>
+      </w:r>
+      <w:proofErr w:type="spellEnd"/>
+      <w:r>
+        <w:rPr>
+          <w:sz w:val="24"/>
+          <w:szCs w:val="24"/>
+          <w:lang w:val="es-ES"/>
+        </w:rPr>
+        <w:t>.</w:t>
+      </w:r>
+    </w:p>
+    <w:p>
+      <w:pPr>
+        <w:jc w:val="both"/>
+        <w:rPr>
+          <w:sz w:val="24"/>
+          <w:szCs w:val="24"/>
+          <w:lang w:val="es-ES"/>
+        </w:rPr>
+      </w:pPr>
+      <w:r>
+        <w:rPr>
+          <w:b/>
+          <w:bCs/>
+          <w:sz w:val="24"/>
+          <w:szCs w:val="24"/>
+          <w:lang w:val="es-ES"/>
+        </w:rPr>
+        <w:t xml:space="preserve">Ciclo </w:t>
+      </w:r>
+      <w:proofErr w:type="spellStart"/>
+      <w:r>
+        <w:rPr>
+          <w:b/>
+          <w:bCs/>
+          <w:sz w:val="24"/>
+          <w:szCs w:val="24"/>
+          <w:lang w:val="es-ES"/>
+        </w:rPr>
+        <w:t>for</w:t>
+      </w:r>
+      <w:proofErr w:type="spellEnd"/>
+      <w:r>
+        <w:rPr>
+          <w:b/>
+          <w:bCs/>
+          <w:sz w:val="24"/>
+          <w:szCs w:val="24"/>
+          <w:lang w:val="es-ES"/>
+        </w:rPr>
+        <w:t>:</w:t>
+      </w:r>
+    </w:p>
+    <w:p>
+      <w:pPr>
+        <w:jc w:val="both"/>
+        <w:rPr>
+          <w:sz w:val="24"/>
+          <w:szCs w:val="24"/>
+          <w:lang w:val="es-ES"/>
+        </w:rPr>
+      </w:pPr>
+      <w:r>
+        <w:rPr>
+          <w:sz w:val="24"/>
+          <w:szCs w:val="24"/>
+          <w:lang w:val="es-ES"/>
+        </w:rPr>
+        <w:t xml:space="preserve">En el ciclo </w:t>
+      </w:r>
+      <w:proofErr w:type="spellStart"/>
+      <w:r>
+        <w:rPr>
+          <w:sz w:val="24"/>
+          <w:szCs w:val="24"/>
+          <w:lang w:val="es-ES"/>
+        </w:rPr>
+        <w:t>for</w:t>
+      </w:r>
+      <w:proofErr w:type="spellEnd"/>
+      <w:r>
+        <w:rPr>
+          <w:sz w:val="24"/>
+          <w:szCs w:val="24"/>
+          <w:lang w:val="es-ES"/>
+        </w:rPr>
+        <w:t xml:space="preserve"> tenemos dos declaraciones que podemos agregar:</w:t>
+      </w:r>
+    </w:p>
+    <w:p>
+      <w:pPr>
+        <w:pStyle w:val="Prrafodelista"/>
+        <w:numPr>
+          <w:ilvl w:val="0"/>
+          <w:numId w:val="1"/>
+        </w:numPr>
+        <w:jc w:val="both"/>
+        <w:rPr>
+          <w:sz w:val="24"/>
+          <w:szCs w:val="24"/>
+          <w:lang w:val="es-ES"/>
+        </w:rPr>
+      </w:pPr>
+      <w:proofErr w:type="spellStart"/>
+      <w:r>
+        <w:rPr>
+          <w:b/>
+          <w:bCs/>
+          <w:sz w:val="24"/>
+          <w:szCs w:val="24"/>
+          <w:lang w:val="es-ES"/>
+        </w:rPr>
+        <w:t>Continue</w:t>
+      </w:r>
+      <w:proofErr w:type="spellEnd"/>
+      <w:r>
+        <w:rPr>
+          <w:b/>
+          <w:bCs/>
+          <w:sz w:val="24"/>
+          <w:szCs w:val="24"/>
+          <w:lang w:val="es-ES"/>
+        </w:rPr>
+        <w:t>:</w:t>
+      </w:r>
+      <w:r>
+        <w:rPr>
+          <w:sz w:val="24"/>
+          <w:szCs w:val="24"/>
+          <w:lang w:val="es-ES"/>
+        </w:rPr>
+        <w:t xml:space="preserve"> la cual sirve para salir de la iteración actual del ciclo y continuar con la siguiente. Ejemplo:</w:t>
+      </w:r>
+    </w:p>
+    <w:p>
+      <w:pPr>
+        <w:pStyle w:val="Prrafodelista"/>
+        <w:numPr>
+          <w:ilvl w:val="0"/>
+          <w:numId w:val="1"/>
+        </w:numPr>
+        <w:shd w:val="clear" w:color="auto" w:fill="1E1E1E"/>
+        <w:spacing w:after="0" w:line="285" w:lineRule="atLeast"/>
+        <w:rPr>
+          <w:rFonts w:ascii="Consolas" w:eastAsia="Times New Roman" w:hAnsi="Consolas" w:cs="Times New Roman"/>
+          <w:color w:val="D4D4D4"/>
+          <w:sz w:val="21"/>
+          <w:szCs w:val="21"/>
+          <w:lang w:eastAsia="es-AR"/>
+        </w:rPr>
+      </w:pPr>
+      <w:proofErr w:type="spellStart"/>
+      <w:r>
+        <w:rPr>
+          <w:rFonts w:ascii="Consolas" w:eastAsia="Times New Roman" w:hAnsi="Consolas" w:cs="Times New Roman"/>
+          <w:color w:val="6A9955"/>
+          <w:sz w:val="21"/>
+          <w:szCs w:val="21"/>
+          <w:lang w:eastAsia="es-AR"/>
+        </w:rPr>
+        <w:t>for</w:t>
+      </w:r>
+      <w:proofErr w:type="spellEnd"/>
+      <w:r>
+        <w:rPr>
+          <w:rFonts w:ascii="Consolas" w:eastAsia="Times New Roman" w:hAnsi="Consolas" w:cs="Times New Roman"/>
+          <w:color w:val="6A9955"/>
+          <w:sz w:val="21"/>
+          <w:szCs w:val="21"/>
+          <w:lang w:eastAsia="es-AR"/>
+        </w:rPr>
+        <w:t xml:space="preserve"> (let i = 0; i &lt; </w:t>
+      </w:r>
+      <w:proofErr w:type="spellStart"/>
+      <w:proofErr w:type="gramStart"/>
+      <w:r>
+        <w:rPr>
+          <w:rFonts w:ascii="Consolas" w:eastAsia="Times New Roman" w:hAnsi="Consolas" w:cs="Times New Roman"/>
+          <w:color w:val="6A9955"/>
+          <w:sz w:val="21"/>
+          <w:szCs w:val="21"/>
+          <w:lang w:eastAsia="es-AR"/>
+        </w:rPr>
+        <w:t>jonas.length</w:t>
+      </w:r>
+      <w:proofErr w:type="spellEnd"/>
+      <w:proofErr w:type="gramEnd"/>
+      <w:r>
+        <w:rPr>
+          <w:rFonts w:ascii="Consolas" w:eastAsia="Times New Roman" w:hAnsi="Consolas" w:cs="Times New Roman"/>
+          <w:color w:val="6A9955"/>
+          <w:sz w:val="21"/>
+          <w:szCs w:val="21"/>
+          <w:lang w:eastAsia="es-AR"/>
+        </w:rPr>
+        <w:t>; i++) {</w:t>
+      </w:r>
+    </w:p>
+    <w:p>
+      <w:pPr>
+        <w:pStyle w:val="Prrafodelista"/>
+        <w:numPr>
+          <w:ilvl w:val="0"/>
+          <w:numId w:val="1"/>
+        </w:numPr>
+        <w:shd w:val="clear" w:color="auto" w:fill="1E1E1E"/>
+        <w:spacing w:after="0" w:line="285" w:lineRule="atLeast"/>
+        <w:rPr>
+          <w:rFonts w:ascii="Consolas" w:eastAsia="Times New Roman" w:hAnsi="Consolas" w:cs="Times New Roman"/>
+          <w:color w:val="D4D4D4"/>
+          <w:sz w:val="21"/>
+          <w:szCs w:val="21"/>
+          <w:lang w:eastAsia="es-AR"/>
+        </w:rPr>
+      </w:pPr>
+      <w:r>
+        <w:rPr>
+          <w:rFonts w:ascii="Consolas" w:eastAsia="Times New Roman" w:hAnsi="Consolas" w:cs="Times New Roman"/>
+          <w:color w:val="6A9955"/>
+          <w:sz w:val="21"/>
+          <w:szCs w:val="21"/>
+          <w:lang w:eastAsia="es-AR"/>
+        </w:rPr>
+        <w:t xml:space="preserve">  </w:t>
+      </w:r>
+      <w:proofErr w:type="spellStart"/>
+      <w:r>
+        <w:rPr>
+          <w:rFonts w:ascii="Consolas" w:eastAsia="Times New Roman" w:hAnsi="Consolas" w:cs="Times New Roman"/>
+          <w:color w:val="6A9955"/>
+          <w:sz w:val="21"/>
+          <w:szCs w:val="21"/>
+          <w:lang w:eastAsia="es-AR"/>
+        </w:rPr>
+        <w:t>if</w:t>
+      </w:r>
+      <w:proofErr w:type="spellEnd"/>
+      <w:r>
+        <w:rPr>
+          <w:rFonts w:ascii="Consolas" w:eastAsia="Times New Roman" w:hAnsi="Consolas" w:cs="Times New Roman"/>
+          <w:color w:val="6A9955"/>
+          <w:sz w:val="21"/>
+          <w:szCs w:val="21"/>
+          <w:lang w:eastAsia="es-AR"/>
+        </w:rPr>
+        <w:t xml:space="preserve"> (</w:t>
+      </w:r>
+      <w:proofErr w:type="spellStart"/>
+      <w:r>
+        <w:rPr>
+          <w:rFonts w:ascii="Consolas" w:eastAsia="Times New Roman" w:hAnsi="Consolas" w:cs="Times New Roman"/>
+          <w:color w:val="6A9955"/>
+          <w:sz w:val="21"/>
+          <w:szCs w:val="21"/>
+          <w:lang w:eastAsia="es-AR"/>
+        </w:rPr>
+        <w:t>typeof</w:t>
+      </w:r>
+      <w:proofErr w:type="spellEnd"/>
+      <w:r>
+        <w:rPr>
+          <w:rFonts w:ascii="Consolas" w:eastAsia="Times New Roman" w:hAnsi="Consolas" w:cs="Times New Roman"/>
+          <w:color w:val="6A9955"/>
+          <w:sz w:val="21"/>
+          <w:szCs w:val="21"/>
+          <w:lang w:eastAsia="es-AR"/>
+        </w:rPr>
+        <w:t xml:space="preserve"> </w:t>
+      </w:r>
+      <w:proofErr w:type="spellStart"/>
+      <w:r>
+        <w:rPr>
+          <w:rFonts w:ascii="Consolas" w:eastAsia="Times New Roman" w:hAnsi="Consolas" w:cs="Times New Roman"/>
+          <w:color w:val="6A9955"/>
+          <w:sz w:val="21"/>
+          <w:szCs w:val="21"/>
+          <w:lang w:eastAsia="es-AR"/>
+        </w:rPr>
+        <w:t>jonas</w:t>
+      </w:r>
+      <w:proofErr w:type="spellEnd"/>
+      <w:r>
+        <w:rPr>
+          <w:rFonts w:ascii="Consolas" w:eastAsia="Times New Roman" w:hAnsi="Consolas" w:cs="Times New Roman"/>
+          <w:color w:val="6A9955"/>
+          <w:sz w:val="21"/>
+          <w:szCs w:val="21"/>
+          <w:lang w:eastAsia="es-AR"/>
+        </w:rPr>
+        <w:t>[i</w:t>
+      </w:r>
+      <w:proofErr w:type="gramStart"/>
+      <w:r>
+        <w:rPr>
+          <w:rFonts w:ascii="Consolas" w:eastAsia="Times New Roman" w:hAnsi="Consolas" w:cs="Times New Roman"/>
+          <w:color w:val="6A9955"/>
+          <w:sz w:val="21"/>
+          <w:szCs w:val="21"/>
+          <w:lang w:eastAsia="es-AR"/>
+        </w:rPr>
+        <w:t>] !</w:t>
+      </w:r>
+      <w:proofErr w:type="gramEnd"/>
+      <w:r>
+        <w:rPr>
+          <w:rFonts w:ascii="Consolas" w:eastAsia="Times New Roman" w:hAnsi="Consolas" w:cs="Times New Roman"/>
+          <w:color w:val="6A9955"/>
+          <w:sz w:val="21"/>
+          <w:szCs w:val="21"/>
+          <w:lang w:eastAsia="es-AR"/>
+        </w:rPr>
+        <w:t xml:space="preserve">== 'string') </w:t>
+      </w:r>
+      <w:proofErr w:type="spellStart"/>
+      <w:r>
+        <w:rPr>
+          <w:rFonts w:ascii="Consolas" w:eastAsia="Times New Roman" w:hAnsi="Consolas" w:cs="Times New Roman"/>
+          <w:color w:val="6A9955"/>
+          <w:sz w:val="21"/>
+          <w:szCs w:val="21"/>
+          <w:lang w:eastAsia="es-AR"/>
+        </w:rPr>
+        <w:t>continue</w:t>
+      </w:r>
+      <w:proofErr w:type="spellEnd"/>
+      <w:r>
+        <w:rPr>
+          <w:rFonts w:ascii="Consolas" w:eastAsia="Times New Roman" w:hAnsi="Consolas" w:cs="Times New Roman"/>
+          <w:color w:val="6A9955"/>
+          <w:sz w:val="21"/>
+          <w:szCs w:val="21"/>
+          <w:lang w:eastAsia="es-AR"/>
+        </w:rPr>
+        <w:t>;</w:t>
+      </w:r>
+    </w:p>
+    <w:p>
+      <w:pPr>
+        <w:pStyle w:val="Prrafodelista"/>
+        <w:numPr>
+          <w:ilvl w:val="0"/>
+          <w:numId w:val="1"/>
+        </w:numPr>
+        <w:shd w:val="clear" w:color="auto" w:fill="1E1E1E"/>
+        <w:spacing w:after="0" w:line="285" w:lineRule="atLeast"/>
+        <w:rPr>
+          <w:rFonts w:ascii="Consolas" w:eastAsia="Times New Roman" w:hAnsi="Consolas" w:cs="Times New Roman"/>
+          <w:color w:val="D4D4D4"/>
+          <w:sz w:val="21"/>
+          <w:szCs w:val="21"/>
+          <w:lang w:eastAsia="es-AR"/>
+        </w:rPr>
+      </w:pPr>
+    </w:p>
+    <w:p>
+      <w:pPr>
+        <w:pStyle w:val="Prrafodelista"/>
+        <w:numPr>
+          <w:ilvl w:val="0"/>
+          <w:numId w:val="1"/>
+        </w:numPr>
+        <w:shd w:val="clear" w:color="auto" w:fill="1E1E1E"/>
+        <w:spacing w:after="0" w:line="285" w:lineRule="atLeast"/>
+        <w:rPr>
+          <w:rFonts w:ascii="Consolas" w:eastAsia="Times New Roman" w:hAnsi="Consolas" w:cs="Times New Roman"/>
+          <w:color w:val="D4D4D4"/>
+          <w:sz w:val="21"/>
+          <w:szCs w:val="21"/>
+          <w:lang w:eastAsia="es-AR"/>
+        </w:rPr>
+      </w:pPr>
+      <w:r>
+        <w:rPr>
+          <w:rFonts w:ascii="Consolas" w:eastAsia="Times New Roman" w:hAnsi="Consolas" w:cs="Times New Roman"/>
+          <w:color w:val="6A9955"/>
+          <w:sz w:val="21"/>
+          <w:szCs w:val="21"/>
+          <w:lang w:eastAsia="es-AR"/>
+        </w:rPr>
+        <w:t>  console.log(</w:t>
+      </w:r>
+      <w:proofErr w:type="spellStart"/>
+      <w:r>
+        <w:rPr>
+          <w:rFonts w:ascii="Consolas" w:eastAsia="Times New Roman" w:hAnsi="Consolas" w:cs="Times New Roman"/>
+          <w:color w:val="6A9955"/>
+          <w:sz w:val="21"/>
+          <w:szCs w:val="21"/>
+          <w:lang w:eastAsia="es-AR"/>
+        </w:rPr>
+        <w:t>jonas</w:t>
+      </w:r>
+      <w:proofErr w:type="spellEnd"/>
+      <w:r>
+        <w:rPr>
+          <w:rFonts w:ascii="Consolas" w:eastAsia="Times New Roman" w:hAnsi="Consolas" w:cs="Times New Roman"/>
+          <w:color w:val="6A9955"/>
+          <w:sz w:val="21"/>
+          <w:szCs w:val="21"/>
+          <w:lang w:eastAsia="es-AR"/>
+        </w:rPr>
+        <w:t xml:space="preserve">[i], </w:t>
+      </w:r>
+      <w:proofErr w:type="spellStart"/>
+      <w:r>
+        <w:rPr>
+          <w:rFonts w:ascii="Consolas" w:eastAsia="Times New Roman" w:hAnsi="Consolas" w:cs="Times New Roman"/>
+          <w:color w:val="6A9955"/>
+          <w:sz w:val="21"/>
+          <w:szCs w:val="21"/>
+          <w:lang w:eastAsia="es-AR"/>
+        </w:rPr>
+        <w:t>typeof</w:t>
+      </w:r>
+      <w:proofErr w:type="spellEnd"/>
+      <w:r>
+        <w:rPr>
+          <w:rFonts w:ascii="Consolas" w:eastAsia="Times New Roman" w:hAnsi="Consolas" w:cs="Times New Roman"/>
+          <w:color w:val="6A9955"/>
+          <w:sz w:val="21"/>
+          <w:szCs w:val="21"/>
+          <w:lang w:eastAsia="es-AR"/>
+        </w:rPr>
+        <w:t xml:space="preserve"> </w:t>
+      </w:r>
+      <w:proofErr w:type="spellStart"/>
+      <w:r>
+        <w:rPr>
+          <w:rFonts w:ascii="Consolas" w:eastAsia="Times New Roman" w:hAnsi="Consolas" w:cs="Times New Roman"/>
+          <w:color w:val="6A9955"/>
+          <w:sz w:val="21"/>
+          <w:szCs w:val="21"/>
+          <w:lang w:eastAsia="es-AR"/>
+        </w:rPr>
+        <w:t>jonas</w:t>
+      </w:r>
+      <w:proofErr w:type="spellEnd"/>
+      <w:r>
+        <w:rPr>
+          <w:rFonts w:ascii="Consolas" w:eastAsia="Times New Roman" w:hAnsi="Consolas" w:cs="Times New Roman"/>
+          <w:color w:val="6A9955"/>
+          <w:sz w:val="21"/>
+          <w:szCs w:val="21"/>
+          <w:lang w:eastAsia="es-AR"/>
+        </w:rPr>
+        <w:t>[i]);</w:t>
+      </w:r>
+    </w:p>
+    <w:p>
+      <w:pPr>
+        <w:pStyle w:val="Prrafodelista"/>
+        <w:numPr>
+          <w:ilvl w:val="0"/>
+          <w:numId w:val="1"/>
+        </w:numPr>
+        <w:shd w:val="clear" w:color="auto" w:fill="1E1E1E"/>
+        <w:spacing w:after="0" w:line="285" w:lineRule="atLeast"/>
+        <w:rPr>
+          <w:rFonts w:ascii="Consolas" w:eastAsia="Times New Roman" w:hAnsi="Consolas" w:cs="Times New Roman"/>
+          <w:color w:val="D4D4D4"/>
+          <w:sz w:val="21"/>
+          <w:szCs w:val="21"/>
+          <w:lang w:eastAsia="es-AR"/>
+        </w:rPr>
+      </w:pPr>
+      <w:r>
+        <w:rPr>
+          <w:rFonts w:ascii="Consolas" w:eastAsia="Times New Roman" w:hAnsi="Consolas" w:cs="Times New Roman"/>
+          <w:color w:val="6A9955"/>
+          <w:sz w:val="21"/>
+          <w:szCs w:val="21"/>
+          <w:lang w:eastAsia="es-AR"/>
+        </w:rPr>
+        <w:t>}</w:t>
+      </w:r>
+    </w:p>
+    <w:p>
+      <w:pPr>
+        <w:pStyle w:val="Prrafodelista"/>
+        <w:numPr>
+          <w:ilvl w:val="0"/>
+          <w:numId w:val="1"/>
+        </w:numPr>
+        <w:jc w:val="both"/>
+        <w:rPr>
+          <w:sz w:val="24"/>
+          <w:szCs w:val="24"/>
+          <w:lang w:val="es-ES"/>
+        </w:rPr>
+      </w:pPr>
+      <w:r>
+        <w:rPr>
+          <w:b/>
+          <w:bCs/>
+          <w:sz w:val="24"/>
+          <w:szCs w:val="24"/>
+          <w:lang w:val="es-ES"/>
+        </w:rPr>
+        <w:t>Break:</w:t>
+      </w:r>
+      <w:r>
+        <w:rPr>
+          <w:sz w:val="24"/>
+          <w:szCs w:val="24"/>
+          <w:lang w:val="es-ES"/>
+        </w:rPr>
+        <w:t xml:space="preserve"> se utiliza para terminar completamente el ciclo. Ejemplo:</w:t>
+      </w:r>
+    </w:p>
+    <w:p>
+      <w:pPr>
+        <w:pStyle w:val="Prrafodelista"/>
+        <w:numPr>
+          <w:ilvl w:val="0"/>
+          <w:numId w:val="1"/>
+        </w:numPr>
+        <w:shd w:val="clear" w:color="auto" w:fill="1E1E1E"/>
+        <w:spacing w:after="0" w:line="285" w:lineRule="atLeast"/>
+        <w:rPr>
+          <w:rFonts w:ascii="Consolas" w:eastAsia="Times New Roman" w:hAnsi="Consolas" w:cs="Times New Roman"/>
+          <w:color w:val="D4D4D4"/>
+          <w:sz w:val="21"/>
+          <w:szCs w:val="21"/>
+          <w:lang w:eastAsia="es-AR"/>
+        </w:rPr>
+      </w:pPr>
+      <w:proofErr w:type="spellStart"/>
+      <w:r>
+        <w:rPr>
+          <w:rFonts w:ascii="Consolas" w:eastAsia="Times New Roman" w:hAnsi="Consolas" w:cs="Times New Roman"/>
+          <w:color w:val="6A9955"/>
+          <w:sz w:val="21"/>
+          <w:szCs w:val="21"/>
+          <w:lang w:eastAsia="es-AR"/>
+        </w:rPr>
+        <w:t>for</w:t>
+      </w:r>
+      <w:proofErr w:type="spellEnd"/>
+      <w:r>
+        <w:rPr>
+          <w:rFonts w:ascii="Consolas" w:eastAsia="Times New Roman" w:hAnsi="Consolas" w:cs="Times New Roman"/>
+          <w:color w:val="6A9955"/>
+          <w:sz w:val="21"/>
+          <w:szCs w:val="21"/>
+          <w:lang w:eastAsia="es-AR"/>
+        </w:rPr>
+        <w:t xml:space="preserve"> (let i = 0; i &lt; </w:t>
+      </w:r>
+      <w:proofErr w:type="spellStart"/>
+      <w:proofErr w:type="gramStart"/>
+      <w:r>
+        <w:rPr>
+          <w:rFonts w:ascii="Consolas" w:eastAsia="Times New Roman" w:hAnsi="Consolas" w:cs="Times New Roman"/>
+          <w:color w:val="6A9955"/>
+          <w:sz w:val="21"/>
+          <w:szCs w:val="21"/>
+          <w:lang w:eastAsia="es-AR"/>
+        </w:rPr>
+        <w:t>jonas.length</w:t>
+      </w:r>
+      <w:proofErr w:type="spellEnd"/>
+      <w:proofErr w:type="gramEnd"/>
+      <w:r>
+        <w:rPr>
+          <w:rFonts w:ascii="Consolas" w:eastAsia="Times New Roman" w:hAnsi="Consolas" w:cs="Times New Roman"/>
+          <w:color w:val="6A9955"/>
+          <w:sz w:val="21"/>
+          <w:szCs w:val="21"/>
+          <w:lang w:eastAsia="es-AR"/>
+        </w:rPr>
+        <w:t>; i++) {</w:t>
+      </w:r>
+    </w:p>
+    <w:p>
+      <w:pPr>
+        <w:pStyle w:val="Prrafodelista"/>
+        <w:numPr>
+          <w:ilvl w:val="0"/>
+          <w:numId w:val="1"/>
+        </w:numPr>
+        <w:shd w:val="clear" w:color="auto" w:fill="1E1E1E"/>
+        <w:spacing w:after="0" w:line="285" w:lineRule="atLeast"/>
+        <w:rPr>
+          <w:rFonts w:ascii="Consolas" w:eastAsia="Times New Roman" w:hAnsi="Consolas" w:cs="Times New Roman"/>
+          <w:color w:val="D4D4D4"/>
+          <w:sz w:val="21"/>
+          <w:szCs w:val="21"/>
+          <w:lang w:eastAsia="es-AR"/>
+        </w:rPr>
+      </w:pPr>
+      <w:r>
+        <w:rPr>
+          <w:rFonts w:ascii="Consolas" w:eastAsia="Times New Roman" w:hAnsi="Consolas" w:cs="Times New Roman"/>
+          <w:color w:val="6A9955"/>
+          <w:sz w:val="21"/>
+          <w:szCs w:val="21"/>
+          <w:lang w:eastAsia="es-AR"/>
+        </w:rPr>
+        <w:t xml:space="preserve">  </w:t>
+      </w:r>
+      <w:proofErr w:type="spellStart"/>
+      <w:r>
+        <w:rPr>
+          <w:rFonts w:ascii="Consolas" w:eastAsia="Times New Roman" w:hAnsi="Consolas" w:cs="Times New Roman"/>
+          <w:color w:val="6A9955"/>
+          <w:sz w:val="21"/>
+          <w:szCs w:val="21"/>
+          <w:lang w:eastAsia="es-AR"/>
+        </w:rPr>
+        <w:t>if</w:t>
+      </w:r>
+      <w:proofErr w:type="spellEnd"/>
+      <w:r>
+        <w:rPr>
+          <w:rFonts w:ascii="Consolas" w:eastAsia="Times New Roman" w:hAnsi="Consolas" w:cs="Times New Roman"/>
+          <w:color w:val="6A9955"/>
+          <w:sz w:val="21"/>
+          <w:szCs w:val="21"/>
+          <w:lang w:eastAsia="es-AR"/>
+        </w:rPr>
+        <w:t xml:space="preserve"> (</w:t>
+      </w:r>
+      <w:proofErr w:type="spellStart"/>
+      <w:r>
+        <w:rPr>
+          <w:rFonts w:ascii="Consolas" w:eastAsia="Times New Roman" w:hAnsi="Consolas" w:cs="Times New Roman"/>
+          <w:color w:val="6A9955"/>
+          <w:sz w:val="21"/>
+          <w:szCs w:val="21"/>
+          <w:lang w:eastAsia="es-AR"/>
+        </w:rPr>
+        <w:t>typeof</w:t>
+      </w:r>
+      <w:proofErr w:type="spellEnd"/>
+      <w:r>
+        <w:rPr>
+          <w:rFonts w:ascii="Consolas" w:eastAsia="Times New Roman" w:hAnsi="Consolas" w:cs="Times New Roman"/>
+          <w:color w:val="6A9955"/>
+          <w:sz w:val="21"/>
+          <w:szCs w:val="21"/>
+          <w:lang w:eastAsia="es-AR"/>
+        </w:rPr>
+        <w:t xml:space="preserve"> </w:t>
+      </w:r>
+      <w:proofErr w:type="spellStart"/>
+      <w:r>
+        <w:rPr>
+          <w:rFonts w:ascii="Consolas" w:eastAsia="Times New Roman" w:hAnsi="Consolas" w:cs="Times New Roman"/>
+          <w:color w:val="6A9955"/>
+          <w:sz w:val="21"/>
+          <w:szCs w:val="21"/>
+          <w:lang w:eastAsia="es-AR"/>
+        </w:rPr>
+        <w:t>jonas</w:t>
+      </w:r>
+      <w:proofErr w:type="spellEnd"/>
+      <w:r>
+        <w:rPr>
+          <w:rFonts w:ascii="Consolas" w:eastAsia="Times New Roman" w:hAnsi="Consolas" w:cs="Times New Roman"/>
+          <w:color w:val="6A9955"/>
+          <w:sz w:val="21"/>
+          <w:szCs w:val="21"/>
+          <w:lang w:eastAsia="es-AR"/>
+        </w:rPr>
+        <w:t>[i] === '</w:t>
+      </w:r>
+      <w:proofErr w:type="spellStart"/>
+      <w:r>
+        <w:rPr>
+          <w:rFonts w:ascii="Consolas" w:eastAsia="Times New Roman" w:hAnsi="Consolas" w:cs="Times New Roman"/>
+          <w:color w:val="6A9955"/>
+          <w:sz w:val="21"/>
+          <w:szCs w:val="21"/>
+          <w:lang w:eastAsia="es-AR"/>
+        </w:rPr>
+        <w:t>number</w:t>
+      </w:r>
+      <w:proofErr w:type="spellEnd"/>
+      <w:r>
+        <w:rPr>
+          <w:rFonts w:ascii="Consolas" w:eastAsia="Times New Roman" w:hAnsi="Consolas" w:cs="Times New Roman"/>
+          <w:color w:val="6A9955"/>
+          <w:sz w:val="21"/>
+          <w:szCs w:val="21"/>
+          <w:lang w:eastAsia="es-AR"/>
+        </w:rPr>
+        <w:t>') break;</w:t>
+      </w:r>
+    </w:p>
+    <w:p>
+      <w:pPr>
+        <w:pStyle w:val="Prrafodelista"/>
+        <w:numPr>
+          <w:ilvl w:val="0"/>
+          <w:numId w:val="1"/>
+        </w:numPr>
+        <w:shd w:val="clear" w:color="auto" w:fill="1E1E1E"/>
+        <w:spacing w:after="0" w:line="285" w:lineRule="atLeast"/>
+        <w:rPr>
+          <w:rFonts w:ascii="Consolas" w:eastAsia="Times New Roman" w:hAnsi="Consolas" w:cs="Times New Roman"/>
+          <w:color w:val="D4D4D4"/>
+          <w:sz w:val="21"/>
+          <w:szCs w:val="21"/>
+          <w:lang w:eastAsia="es-AR"/>
+        </w:rPr>
+      </w:pPr>
+    </w:p>
+    <w:p>
+      <w:pPr>
+        <w:pStyle w:val="Prrafodelista"/>
+        <w:numPr>
+          <w:ilvl w:val="0"/>
+          <w:numId w:val="1"/>
+        </w:numPr>
+        <w:shd w:val="clear" w:color="auto" w:fill="1E1E1E"/>
+        <w:spacing w:after="0" w:line="285" w:lineRule="atLeast"/>
+        <w:rPr>
+          <w:rFonts w:ascii="Consolas" w:eastAsia="Times New Roman" w:hAnsi="Consolas" w:cs="Times New Roman"/>
+          <w:color w:val="D4D4D4"/>
+          <w:sz w:val="21"/>
+          <w:szCs w:val="21"/>
+          <w:lang w:eastAsia="es-AR"/>
+        </w:rPr>
+      </w:pPr>
+      <w:r>
+        <w:rPr>
+          <w:rFonts w:ascii="Consolas" w:eastAsia="Times New Roman" w:hAnsi="Consolas" w:cs="Times New Roman"/>
+          <w:color w:val="6A9955"/>
+          <w:sz w:val="21"/>
+          <w:szCs w:val="21"/>
+          <w:lang w:eastAsia="es-AR"/>
+        </w:rPr>
+        <w:t>  console.log(</w:t>
+      </w:r>
+      <w:proofErr w:type="spellStart"/>
+      <w:r>
+        <w:rPr>
+          <w:rFonts w:ascii="Consolas" w:eastAsia="Times New Roman" w:hAnsi="Consolas" w:cs="Times New Roman"/>
+          <w:color w:val="6A9955"/>
+          <w:sz w:val="21"/>
+          <w:szCs w:val="21"/>
+          <w:lang w:eastAsia="es-AR"/>
+        </w:rPr>
+        <w:t>jonas</w:t>
+      </w:r>
+      <w:proofErr w:type="spellEnd"/>
+      <w:r>
+        <w:rPr>
+          <w:rFonts w:ascii="Consolas" w:eastAsia="Times New Roman" w:hAnsi="Consolas" w:cs="Times New Roman"/>
+          <w:color w:val="6A9955"/>
+          <w:sz w:val="21"/>
+          <w:szCs w:val="21"/>
+          <w:lang w:eastAsia="es-AR"/>
+        </w:rPr>
+        <w:t xml:space="preserve">[i], </w:t>
+      </w:r>
+      <w:proofErr w:type="spellStart"/>
+      <w:r>
+        <w:rPr>
+          <w:rFonts w:ascii="Consolas" w:eastAsia="Times New Roman" w:hAnsi="Consolas" w:cs="Times New Roman"/>
+          <w:color w:val="6A9955"/>
+          <w:sz w:val="21"/>
+          <w:szCs w:val="21"/>
+          <w:lang w:eastAsia="es-AR"/>
+        </w:rPr>
+        <w:t>typeof</w:t>
+      </w:r>
+      <w:proofErr w:type="spellEnd"/>
+      <w:r>
+        <w:rPr>
+          <w:rFonts w:ascii="Consolas" w:eastAsia="Times New Roman" w:hAnsi="Consolas" w:cs="Times New Roman"/>
+          <w:color w:val="6A9955"/>
+          <w:sz w:val="21"/>
+          <w:szCs w:val="21"/>
+          <w:lang w:eastAsia="es-AR"/>
+        </w:rPr>
+        <w:t xml:space="preserve"> </w:t>
+      </w:r>
+      <w:proofErr w:type="spellStart"/>
+      <w:r>
+        <w:rPr>
+          <w:rFonts w:ascii="Consolas" w:eastAsia="Times New Roman" w:hAnsi="Consolas" w:cs="Times New Roman"/>
+          <w:color w:val="6A9955"/>
+          <w:sz w:val="21"/>
+          <w:szCs w:val="21"/>
+          <w:lang w:eastAsia="es-AR"/>
+        </w:rPr>
+        <w:t>jonas</w:t>
+      </w:r>
+      <w:proofErr w:type="spellEnd"/>
+      <w:r>
+        <w:rPr>
+          <w:rFonts w:ascii="Consolas" w:eastAsia="Times New Roman" w:hAnsi="Consolas" w:cs="Times New Roman"/>
+          <w:color w:val="6A9955"/>
+          <w:sz w:val="21"/>
+          <w:szCs w:val="21"/>
+          <w:lang w:eastAsia="es-AR"/>
+        </w:rPr>
+        <w:t>[i]);</w:t>
+      </w:r>
+    </w:p>
+    <w:p>
+      <w:pPr>
+        <w:pStyle w:val="Prrafodelista"/>
+        <w:numPr>
+          <w:ilvl w:val="0"/>
+          <w:numId w:val="1"/>
+        </w:numPr>
+        <w:shd w:val="clear" w:color="auto" w:fill="1E1E1E"/>
+        <w:spacing w:after="0" w:line="285" w:lineRule="atLeast"/>
+        <w:rPr>
+          <w:rFonts w:ascii="Consolas" w:eastAsia="Times New Roman" w:hAnsi="Consolas" w:cs="Times New Roman"/>
+          <w:color w:val="D4D4D4"/>
+          <w:sz w:val="21"/>
+          <w:szCs w:val="21"/>
+          <w:lang w:eastAsia="es-AR"/>
+        </w:rPr>
+      </w:pPr>
+      <w:r>
+        <w:rPr>
+          <w:rFonts w:ascii="Consolas" w:eastAsia="Times New Roman" w:hAnsi="Consolas" w:cs="Times New Roman"/>
+          <w:color w:val="6A9955"/>
+          <w:sz w:val="21"/>
+          <w:szCs w:val="21"/>
+          <w:lang w:eastAsia="es-AR"/>
+        </w:rPr>
+        <w:t>}</w:t>
+      </w:r>
+    </w:p>
+    <w:p>
+      <w:pPr>
+        <w:jc w:val="both"/>
+        <w:rPr>
+          <w:sz w:val="24"/>
+          <w:szCs w:val="24"/>
+          <w:lang w:val="es-ES"/>
+        </w:rPr>
+      </w:pPr>
+    </w:p>
+    <w:p>
+      <w:pPr>
+        <w:jc w:val="both"/>
+        <w:rPr>
+          <w:sz w:val="24"/>
+          <w:szCs w:val="24"/>
+          <w:lang w:val="es-ES"/>
+        </w:rPr>
+      </w:pPr>
     </w:p>
     <w:p>
       <w:pPr>
@@ -326,6 +1288,127 @@
     </w:sectPr>
   </w:body>
 </w:document>
+</file>
+
+<file path=word/numbering.xml><?xml version="1.0" encoding="utf-8"?>
+<w:numbering xmlns:wpc="http://schemas.microsoft.com/office/word/2010/wordprocessingCanvas" xmlns:cx="http://schemas.microsoft.com/office/drawing/2014/chartex" xmlns:cx1="http://schemas.microsoft.com/office/drawing/2015/9/8/chartex" xmlns:cx2="http://schemas.microsoft.com/office/drawing/2015/10/21/chartex" xmlns:cx3="http://schemas.microsoft.com/office/drawing/2016/5/9/chartex" xmlns:cx4="http://schemas.microsoft.com/office/drawing/2016/5/10/chartex" xmlns:cx5="http://schemas.microsoft.com/office/drawing/2016/5/11/chartex" xmlns:cx6="http://schemas.microsoft.com/office/drawing/2016/5/12/chartex" xmlns:cx7="http://schemas.microsoft.com/office/drawing/2016/5/13/chartex" xmlns:cx8="http://schemas.microsoft.com/office/drawing/2016/5/14/chartex" xmlns:mc="http://schemas.openxmlformats.org/markup-compatibility/2006" xmlns:aink="http://schemas.microsoft.com/office/drawing/2016/ink" xmlns:am3d="http://schemas.microsoft.com/office/drawing/2017/model3d" xmlns:o="urn:schemas-microsoft-com:office:office" xmlns:r="http://schemas.openxmlformats.org/officeDocument/2006/relationships" xmlns:m="http://schemas.openxmlformats.org/officeDocument/2006/math" xmlns:v="urn:schemas-microsoft-com:vml" xmlns:wp14="http://schemas.microsoft.com/office/word/2010/wordprocessingDrawing" xmlns:wp="http://schemas.openxmlformats.org/drawingml/2006/wordprocessingDrawing" xmlns:w10="urn:schemas-microsoft-com:office:word" xmlns:w="http://schemas.openxmlformats.org/wordprocessingml/2006/main" xmlns:w14="http://schemas.microsoft.com/office/word/2010/wordml" xmlns:w15="http://schemas.microsoft.com/office/word/2012/wordml" xmlns:w16cex="http://schemas.microsoft.com/office/word/2018/wordml/cex" xmlns:w16cid="http://schemas.microsoft.com/office/word/2016/wordml/cid" xmlns:w16="http://schemas.microsoft.com/office/word/2018/wordml" xmlns:w16se="http://schemas.microsoft.com/office/word/2015/wordml/symex" xmlns:wpg="http://schemas.microsoft.com/office/word/2010/wordprocessingGroup" xmlns:wpi="http://schemas.microsoft.com/office/word/2010/wordprocessingInk" xmlns:wne="http://schemas.microsoft.com/office/word/2006/wordml" xmlns:wps="http://schemas.microsoft.com/office/word/2010/wordprocessingShape" mc:Ignorable="w14 w15 w16se w16cid w16 w16cex wp14">
+  <w:abstractNum w:abstractNumId="0" w15:restartNumberingAfterBreak="0">
+    <w:nsid w:val="638374D1"/>
+    <w:multiLevelType w:val="hybridMultilevel"/>
+    <w:tmpl w:val="A0322422"/>
+    <w:lvl w:ilvl="0" w:tplc="2C0A0001">
+      <w:start w:val="1"/>
+      <w:numFmt w:val="bullet"/>
+      <w:lvlText w:val=""/>
+      <w:lvlJc w:val="left"/>
+      <w:pPr>
+        <w:ind w:left="720" w:hanging="360"/>
+      </w:pPr>
+      <w:rPr>
+        <w:rFonts w:ascii="Symbol" w:hAnsi="Symbol" w:hint="default"/>
+      </w:rPr>
+    </w:lvl>
+    <w:lvl w:ilvl="1" w:tplc="2C0A0003" w:tentative="1">
+      <w:start w:val="1"/>
+      <w:numFmt w:val="bullet"/>
+      <w:lvlText w:val="o"/>
+      <w:lvlJc w:val="left"/>
+      <w:pPr>
+        <w:ind w:left="1440" w:hanging="360"/>
+      </w:pPr>
+      <w:rPr>
+        <w:rFonts w:ascii="Courier New" w:hAnsi="Courier New" w:cs="Courier New" w:hint="default"/>
+      </w:rPr>
+    </w:lvl>
+    <w:lvl w:ilvl="2" w:tplc="2C0A0005" w:tentative="1">
+      <w:start w:val="1"/>
+      <w:numFmt w:val="bullet"/>
+      <w:lvlText w:val=""/>
+      <w:lvlJc w:val="left"/>
+      <w:pPr>
+        <w:ind w:left="2160" w:hanging="360"/>
+      </w:pPr>
+      <w:rPr>
+        <w:rFonts w:ascii="Wingdings" w:hAnsi="Wingdings" w:hint="default"/>
+      </w:rPr>
+    </w:lvl>
+    <w:lvl w:ilvl="3" w:tplc="2C0A0001" w:tentative="1">
+      <w:start w:val="1"/>
+      <w:numFmt w:val="bullet"/>
+      <w:lvlText w:val=""/>
+      <w:lvlJc w:val="left"/>
+      <w:pPr>
+        <w:ind w:left="2880" w:hanging="360"/>
+      </w:pPr>
+      <w:rPr>
+        <w:rFonts w:ascii="Symbol" w:hAnsi="Symbol" w:hint="default"/>
+      </w:rPr>
+    </w:lvl>
+    <w:lvl w:ilvl="4" w:tplc="2C0A0003" w:tentative="1">
+      <w:start w:val="1"/>
+      <w:numFmt w:val="bullet"/>
+      <w:lvlText w:val="o"/>
+      <w:lvlJc w:val="left"/>
+      <w:pPr>
+        <w:ind w:left="3600" w:hanging="360"/>
+      </w:pPr>
+      <w:rPr>
+        <w:rFonts w:ascii="Courier New" w:hAnsi="Courier New" w:cs="Courier New" w:hint="default"/>
+      </w:rPr>
+    </w:lvl>
+    <w:lvl w:ilvl="5" w:tplc="2C0A0005" w:tentative="1">
+      <w:start w:val="1"/>
+      <w:numFmt w:val="bullet"/>
+      <w:lvlText w:val=""/>
+      <w:lvlJc w:val="left"/>
+      <w:pPr>
+        <w:ind w:left="4320" w:hanging="360"/>
+      </w:pPr>
+      <w:rPr>
+        <w:rFonts w:ascii="Wingdings" w:hAnsi="Wingdings" w:hint="default"/>
+      </w:rPr>
+    </w:lvl>
+    <w:lvl w:ilvl="6" w:tplc="2C0A0001" w:tentative="1">
+      <w:start w:val="1"/>
+      <w:numFmt w:val="bullet"/>
+      <w:lvlText w:val=""/>
+      <w:lvlJc w:val="left"/>
+      <w:pPr>
+        <w:ind w:left="5040" w:hanging="360"/>
+      </w:pPr>
+      <w:rPr>
+        <w:rFonts w:ascii="Symbol" w:hAnsi="Symbol" w:hint="default"/>
+      </w:rPr>
+    </w:lvl>
+    <w:lvl w:ilvl="7" w:tplc="2C0A0003" w:tentative="1">
+      <w:start w:val="1"/>
+      <w:numFmt w:val="bullet"/>
+      <w:lvlText w:val="o"/>
+      <w:lvlJc w:val="left"/>
+      <w:pPr>
+        <w:ind w:left="5760" w:hanging="360"/>
+      </w:pPr>
+      <w:rPr>
+        <w:rFonts w:ascii="Courier New" w:hAnsi="Courier New" w:cs="Courier New" w:hint="default"/>
+      </w:rPr>
+    </w:lvl>
+    <w:lvl w:ilvl="8" w:tplc="2C0A0005" w:tentative="1">
+      <w:start w:val="1"/>
+      <w:numFmt w:val="bullet"/>
+      <w:lvlText w:val=""/>
+      <w:lvlJc w:val="left"/>
+      <w:pPr>
+        <w:ind w:left="6480" w:hanging="360"/>
+      </w:pPr>
+      <w:rPr>
+        <w:rFonts w:ascii="Wingdings" w:hAnsi="Wingdings" w:hint="default"/>
+      </w:rPr>
+    </w:lvl>
+  </w:abstractNum>
+  <w:num w:numId="1">
+    <w:abstractNumId w:val="0"/>
+  </w:num>
+</w:numbering>
 </file>
 
 <file path=word/styles.xml><?xml version="1.0" encoding="utf-8"?>
@@ -788,6 +1871,17 @@
       <w:szCs w:val="56"/>
     </w:rPr>
   </w:style>
+  <w:style w:type="paragraph" w:styleId="Prrafodelista">
+    <w:name w:val="List Paragraph"/>
+    <w:basedOn w:val="Normal"/>
+    <w:uiPriority w:val="34"/>
+    <w:qFormat/>
+    <w:rsid w:val="00185B62"/>
+    <w:pPr>
+      <w:ind w:left="720"/>
+      <w:contextualSpacing/>
+    </w:pPr>
+  </w:style>
 </w:styles>
 </file>
 

</xml_diff>

<commit_message>
clase 37 y cosas de udemy
</commit_message>
<xml_diff>
--- a/Udemy/The complete Javascript course.docx
+++ b/Udemy/The complete Javascript course.docx
@@ -1584,6 +1584,165 @@
           <w:lang w:val="es-ES"/>
         </w:rPr>
         <w:t xml:space="preserve"> Google, Stack Overflow, MDN.</w:t>
+      </w:r>
+    </w:p>
+    <w:p>
+      <w:pPr>
+        <w:jc w:val="both"/>
+        <w:rPr>
+          <w:sz w:val="24"/>
+          <w:szCs w:val="24"/>
+          <w:lang w:val="es-ES"/>
+        </w:rPr>
+      </w:pPr>
+      <w:r>
+        <w:rPr>
+          <w:b/>
+          <w:bCs/>
+          <w:sz w:val="24"/>
+          <w:szCs w:val="24"/>
+          <w:lang w:val="es-ES"/>
+        </w:rPr>
+        <w:t>Debugging:</w:t>
+      </w:r>
+    </w:p>
+    <w:p>
+      <w:pPr>
+        <w:jc w:val="both"/>
+        <w:rPr>
+          <w:sz w:val="24"/>
+          <w:szCs w:val="24"/>
+          <w:lang w:val="es-ES"/>
+        </w:rPr>
+      </w:pPr>
+      <w:r>
+        <w:rPr>
+          <w:sz w:val="24"/>
+          <w:szCs w:val="24"/>
+          <w:lang w:val="es-ES"/>
+        </w:rPr>
+        <w:t>Poseemos aparte del console.log() otros tipos de console:</w:t>
+      </w:r>
+    </w:p>
+    <w:p>
+      <w:pPr>
+        <w:pStyle w:val="Prrafodelista"/>
+        <w:numPr>
+          <w:ilvl w:val="0"/>
+          <w:numId w:val="3"/>
+        </w:numPr>
+        <w:jc w:val="both"/>
+        <w:rPr>
+          <w:sz w:val="24"/>
+          <w:szCs w:val="24"/>
+          <w:lang w:val="es-ES"/>
+        </w:rPr>
+      </w:pPr>
+      <w:r>
+        <w:rPr>
+          <w:sz w:val="24"/>
+          <w:szCs w:val="24"/>
+          <w:lang w:val="es-ES"/>
+        </w:rPr>
+        <w:t>Console.warn()</w:t>
+      </w:r>
+      <w:r>
+        <w:rPr>
+          <w:sz w:val="24"/>
+          <w:szCs w:val="24"/>
+          <w:lang w:val="es-ES"/>
+        </w:rPr>
+        <w:t>: te da una advertencia del dato.</w:t>
+      </w:r>
+    </w:p>
+    <w:p>
+      <w:pPr>
+        <w:pStyle w:val="Prrafodelista"/>
+        <w:numPr>
+          <w:ilvl w:val="0"/>
+          <w:numId w:val="3"/>
+        </w:numPr>
+        <w:jc w:val="both"/>
+        <w:rPr>
+          <w:sz w:val="24"/>
+          <w:szCs w:val="24"/>
+          <w:lang w:val="es-ES"/>
+        </w:rPr>
+      </w:pPr>
+      <w:r>
+        <w:rPr>
+          <w:sz w:val="24"/>
+          <w:szCs w:val="24"/>
+          <w:lang w:val="es-ES"/>
+        </w:rPr>
+        <w:t>Console.error()</w:t>
+      </w:r>
+      <w:r>
+        <w:rPr>
+          <w:sz w:val="24"/>
+          <w:szCs w:val="24"/>
+          <w:lang w:val="es-ES"/>
+        </w:rPr>
+        <w:t xml:space="preserve"> te da un error.</w:t>
+      </w:r>
+    </w:p>
+    <w:p>
+      <w:pPr>
+        <w:pStyle w:val="Prrafodelista"/>
+        <w:numPr>
+          <w:ilvl w:val="0"/>
+          <w:numId w:val="3"/>
+        </w:numPr>
+        <w:jc w:val="both"/>
+        <w:rPr>
+          <w:sz w:val="24"/>
+          <w:szCs w:val="24"/>
+          <w:lang w:val="es-ES"/>
+        </w:rPr>
+      </w:pPr>
+      <w:r>
+        <w:rPr>
+          <w:sz w:val="24"/>
+          <w:szCs w:val="24"/>
+          <w:lang w:val="es-ES"/>
+        </w:rPr>
+        <w:t>Console.table() te muestra en una tabla.</w:t>
+      </w:r>
+    </w:p>
+    <w:p>
+      <w:pPr>
+        <w:jc w:val="both"/>
+        <w:rPr>
+          <w:sz w:val="24"/>
+          <w:szCs w:val="24"/>
+          <w:lang w:val="es-ES"/>
+        </w:rPr>
+      </w:pPr>
+      <w:r>
+        <w:rPr>
+          <w:sz w:val="24"/>
+          <w:szCs w:val="24"/>
+          <w:lang w:val="es-ES"/>
+        </w:rPr>
+        <w:t>Sirven para encontrar errores.</w:t>
+      </w:r>
+    </w:p>
+    <w:p>
+      <w:pPr>
+        <w:jc w:val="both"/>
+        <w:rPr>
+          <w:sz w:val="24"/>
+          <w:szCs w:val="24"/>
+          <w:lang w:val="es-ES"/>
+        </w:rPr>
+      </w:pPr>
+      <w:r>
+        <w:rPr>
+          <w:sz w:val="24"/>
+          <w:szCs w:val="24"/>
+          <w:lang w:val="es-ES"/>
+        </w:rPr>
+        <w:t>En las herramientas de programador en Google, en la ventana de “Source” podemos poner un breakpoint y evaluar hasta ahí cómo va el código para encontrar el error.</w:t>
       </w:r>
     </w:p>
     <w:p>
@@ -1695,9 +1854,9 @@
     </w:lvl>
   </w:abstractNum>
   <w:abstractNum w:abstractNumId="1" w15:restartNumberingAfterBreak="0">
-    <w:nsid w:val="638374D1"/>
+    <w:nsid w:val="527C147F"/>
     <w:multiLevelType w:val="hybridMultilevel"/>
-    <w:tmpl w:val="A0322422"/>
+    <w:tmpl w:val="17DCC708"/>
     <w:lvl w:ilvl="0" w:tplc="2C0A0001">
       <w:start w:val="1"/>
       <w:numFmt w:val="bullet"/>
@@ -1807,11 +1966,127 @@
       </w:rPr>
     </w:lvl>
   </w:abstractNum>
+  <w:abstractNum w:abstractNumId="2" w15:restartNumberingAfterBreak="0">
+    <w:nsid w:val="638374D1"/>
+    <w:multiLevelType w:val="hybridMultilevel"/>
+    <w:tmpl w:val="A0322422"/>
+    <w:lvl w:ilvl="0" w:tplc="2C0A0001">
+      <w:start w:val="1"/>
+      <w:numFmt w:val="bullet"/>
+      <w:lvlText w:val=""/>
+      <w:lvlJc w:val="left"/>
+      <w:pPr>
+        <w:ind w:left="720" w:hanging="360"/>
+      </w:pPr>
+      <w:rPr>
+        <w:rFonts w:ascii="Symbol" w:hAnsi="Symbol" w:hint="default"/>
+      </w:rPr>
+    </w:lvl>
+    <w:lvl w:ilvl="1" w:tplc="2C0A0003" w:tentative="1">
+      <w:start w:val="1"/>
+      <w:numFmt w:val="bullet"/>
+      <w:lvlText w:val="o"/>
+      <w:lvlJc w:val="left"/>
+      <w:pPr>
+        <w:ind w:left="1440" w:hanging="360"/>
+      </w:pPr>
+      <w:rPr>
+        <w:rFonts w:ascii="Courier New" w:hAnsi="Courier New" w:cs="Courier New" w:hint="default"/>
+      </w:rPr>
+    </w:lvl>
+    <w:lvl w:ilvl="2" w:tplc="2C0A0005" w:tentative="1">
+      <w:start w:val="1"/>
+      <w:numFmt w:val="bullet"/>
+      <w:lvlText w:val=""/>
+      <w:lvlJc w:val="left"/>
+      <w:pPr>
+        <w:ind w:left="2160" w:hanging="360"/>
+      </w:pPr>
+      <w:rPr>
+        <w:rFonts w:ascii="Wingdings" w:hAnsi="Wingdings" w:hint="default"/>
+      </w:rPr>
+    </w:lvl>
+    <w:lvl w:ilvl="3" w:tplc="2C0A0001" w:tentative="1">
+      <w:start w:val="1"/>
+      <w:numFmt w:val="bullet"/>
+      <w:lvlText w:val=""/>
+      <w:lvlJc w:val="left"/>
+      <w:pPr>
+        <w:ind w:left="2880" w:hanging="360"/>
+      </w:pPr>
+      <w:rPr>
+        <w:rFonts w:ascii="Symbol" w:hAnsi="Symbol" w:hint="default"/>
+      </w:rPr>
+    </w:lvl>
+    <w:lvl w:ilvl="4" w:tplc="2C0A0003" w:tentative="1">
+      <w:start w:val="1"/>
+      <w:numFmt w:val="bullet"/>
+      <w:lvlText w:val="o"/>
+      <w:lvlJc w:val="left"/>
+      <w:pPr>
+        <w:ind w:left="3600" w:hanging="360"/>
+      </w:pPr>
+      <w:rPr>
+        <w:rFonts w:ascii="Courier New" w:hAnsi="Courier New" w:cs="Courier New" w:hint="default"/>
+      </w:rPr>
+    </w:lvl>
+    <w:lvl w:ilvl="5" w:tplc="2C0A0005" w:tentative="1">
+      <w:start w:val="1"/>
+      <w:numFmt w:val="bullet"/>
+      <w:lvlText w:val=""/>
+      <w:lvlJc w:val="left"/>
+      <w:pPr>
+        <w:ind w:left="4320" w:hanging="360"/>
+      </w:pPr>
+      <w:rPr>
+        <w:rFonts w:ascii="Wingdings" w:hAnsi="Wingdings" w:hint="default"/>
+      </w:rPr>
+    </w:lvl>
+    <w:lvl w:ilvl="6" w:tplc="2C0A0001" w:tentative="1">
+      <w:start w:val="1"/>
+      <w:numFmt w:val="bullet"/>
+      <w:lvlText w:val=""/>
+      <w:lvlJc w:val="left"/>
+      <w:pPr>
+        <w:ind w:left="5040" w:hanging="360"/>
+      </w:pPr>
+      <w:rPr>
+        <w:rFonts w:ascii="Symbol" w:hAnsi="Symbol" w:hint="default"/>
+      </w:rPr>
+    </w:lvl>
+    <w:lvl w:ilvl="7" w:tplc="2C0A0003" w:tentative="1">
+      <w:start w:val="1"/>
+      <w:numFmt w:val="bullet"/>
+      <w:lvlText w:val="o"/>
+      <w:lvlJc w:val="left"/>
+      <w:pPr>
+        <w:ind w:left="5760" w:hanging="360"/>
+      </w:pPr>
+      <w:rPr>
+        <w:rFonts w:ascii="Courier New" w:hAnsi="Courier New" w:cs="Courier New" w:hint="default"/>
+      </w:rPr>
+    </w:lvl>
+    <w:lvl w:ilvl="8" w:tplc="2C0A0005" w:tentative="1">
+      <w:start w:val="1"/>
+      <w:numFmt w:val="bullet"/>
+      <w:lvlText w:val=""/>
+      <w:lvlJc w:val="left"/>
+      <w:pPr>
+        <w:ind w:left="6480" w:hanging="360"/>
+      </w:pPr>
+      <w:rPr>
+        <w:rFonts w:ascii="Wingdings" w:hAnsi="Wingdings" w:hint="default"/>
+      </w:rPr>
+    </w:lvl>
+  </w:abstractNum>
   <w:num w:numId="1">
-    <w:abstractNumId w:val="1"/>
+    <w:abstractNumId w:val="2"/>
   </w:num>
   <w:num w:numId="2">
     <w:abstractNumId w:val="0"/>
+  </w:num>
+  <w:num w:numId="3">
+    <w:abstractNumId w:val="1"/>
   </w:num>
 </w:numbering>
 </file>

</xml_diff>